<commit_message>
Updated and polished documentation
</commit_message>
<xml_diff>
--- a/doc/Quarter Plan.docx
+++ b/doc/Quarter Plan.docx
@@ -7,138 +7,621 @@
       <w:pPr>
         <w:pStyle w:val="Title"/>
       </w:pPr>
-      <w:bookmarkStart w:id="0" w:name="h.labocuo43xjz" w:colFirst="0" w:colLast="0"/>
+      <w:r>
+        <w:t>Fall 2013</w:t>
+      </w:r>
+    </w:p>
+    <w:p>
+      <w:pPr>
+        <w:pStyle w:val="Heading1"/>
+      </w:pPr>
+      <w:r>
+        <w:t>Week ??</w:t>
+      </w:r>
+    </w:p>
+    <w:p>
+      <w:pPr>
+        <w:pStyle w:val="ListParagraph"/>
+        <w:numPr>
+          <w:ilvl w:val="0"/>
+          <w:numId w:val="6"/>
+        </w:numPr>
+      </w:pPr>
+      <w:r>
+        <w:t>Poster session</w:t>
+      </w:r>
+    </w:p>
+    <w:p>
+      <w:pPr>
+        <w:pStyle w:val="ListParagraph"/>
+        <w:numPr>
+          <w:ilvl w:val="0"/>
+          <w:numId w:val="6"/>
+        </w:numPr>
+      </w:pPr>
+      <w:r>
+        <w:t>Team presentation</w:t>
+      </w:r>
+    </w:p>
+    <w:p>
+      <w:pPr>
+        <w:pStyle w:val="Heading1"/>
+      </w:pPr>
+      <w:r>
+        <w:t>Week 1</w:t>
+      </w:r>
+    </w:p>
+    <w:p>
+      <w:pPr>
+        <w:pStyle w:val="ListParagraph"/>
+        <w:numPr>
+          <w:ilvl w:val="0"/>
+          <w:numId w:val="5"/>
+        </w:numPr>
+      </w:pPr>
+      <w:r>
+        <w:t>Read Continuity Report</w:t>
+      </w:r>
+    </w:p>
+    <w:p>
+      <w:pPr>
+        <w:pStyle w:val="ListParagraph"/>
+        <w:numPr>
+          <w:ilvl w:val="0"/>
+          <w:numId w:val="5"/>
+        </w:numPr>
+      </w:pPr>
+      <w:r>
+        <w:t>Read Developer’s Guide</w:t>
+      </w:r>
+    </w:p>
+    <w:p>
+      <w:pPr>
+        <w:pStyle w:val="ListParagraph"/>
+        <w:numPr>
+          <w:ilvl w:val="0"/>
+          <w:numId w:val="5"/>
+        </w:numPr>
+      </w:pPr>
+      <w:r>
+        <w:t>Get added to the github repo</w:t>
+      </w:r>
+    </w:p>
+    <w:p>
+      <w:pPr>
+        <w:pStyle w:val="ListParagraph"/>
+        <w:numPr>
+          <w:ilvl w:val="0"/>
+          <w:numId w:val="5"/>
+        </w:numPr>
+      </w:pPr>
+      <w:r>
+        <w:t>Begin Environment setup</w:t>
+      </w:r>
+    </w:p>
+    <w:p>
+      <w:pPr>
+        <w:pStyle w:val="ListParagraph"/>
+        <w:numPr>
+          <w:ilvl w:val="0"/>
+          <w:numId w:val="5"/>
+        </w:numPr>
+      </w:pPr>
+      <w:r>
+        <w:t>Begin reading up on technologies</w:t>
+      </w:r>
+    </w:p>
+    <w:p>
+      <w:pPr>
+        <w:pStyle w:val="Heading1"/>
+      </w:pPr>
+      <w:r>
+        <w:t>Week 2</w:t>
+      </w:r>
+    </w:p>
+    <w:p>
+      <w:pPr>
+        <w:pStyle w:val="ListParagraph"/>
+        <w:numPr>
+          <w:ilvl w:val="0"/>
+          <w:numId w:val="5"/>
+        </w:numPr>
+      </w:pPr>
+      <w:r>
+        <w:t>Make a commit to the github  repo</w:t>
+      </w:r>
+    </w:p>
+    <w:p>
+      <w:pPr>
+        <w:pStyle w:val="ListParagraph"/>
+        <w:numPr>
+          <w:ilvl w:val="0"/>
+          <w:numId w:val="5"/>
+        </w:numPr>
+      </w:pPr>
+      <w:r>
+        <w:t>Complete environment setup</w:t>
+      </w:r>
+    </w:p>
+    <w:p>
+      <w:pPr>
+        <w:pStyle w:val="ListParagraph"/>
+        <w:numPr>
+          <w:ilvl w:val="0"/>
+          <w:numId w:val="5"/>
+        </w:numPr>
+      </w:pPr>
+      <w:r>
+        <w:t>Continue reading up on technologies</w:t>
+      </w:r>
+    </w:p>
+    <w:p>
+      <w:pPr>
+        <w:pStyle w:val="ListParagraph"/>
+        <w:numPr>
+          <w:ilvl w:val="0"/>
+          <w:numId w:val="5"/>
+        </w:numPr>
+      </w:pPr>
+      <w:r>
+        <w:t>Pick your subteam</w:t>
+      </w:r>
+    </w:p>
+    <w:p>
+      <w:pPr>
+        <w:pStyle w:val="Heading1"/>
+      </w:pPr>
+      <w:r>
+        <w:t>Week 3</w:t>
+      </w:r>
+    </w:p>
+    <w:p>
+      <w:pPr>
+        <w:pStyle w:val="Heading2"/>
+      </w:pPr>
+      <w:r>
+        <w:t>Backend</w:t>
+      </w:r>
+    </w:p>
+    <w:p>
+      <w:pPr>
+        <w:pStyle w:val="ListParagraph"/>
+        <w:numPr>
+          <w:ilvl w:val="0"/>
+          <w:numId w:val="6"/>
+        </w:numPr>
+      </w:pPr>
+      <w:r>
+        <w:t>Pupil detection</w:t>
+      </w:r>
+    </w:p>
+    <w:p>
+      <w:pPr>
+        <w:pStyle w:val="ListParagraph"/>
+        <w:numPr>
+          <w:ilvl w:val="0"/>
+          <w:numId w:val="6"/>
+        </w:numPr>
+      </w:pPr>
+      <w:r>
+        <w:t>Sclera Detection</w:t>
+      </w:r>
+    </w:p>
+    <w:p>
+      <w:pPr>
+        <w:pStyle w:val="ListParagraph"/>
+        <w:numPr>
+          <w:ilvl w:val="0"/>
+          <w:numId w:val="6"/>
+        </w:numPr>
+      </w:pPr>
+      <w:r>
+        <w:t>Make more robust error handling</w:t>
+      </w:r>
+    </w:p>
+    <w:p>
+      <w:pPr>
+        <w:pStyle w:val="Heading1"/>
+      </w:pPr>
+      <w:r>
+        <w:t>Week 4</w:t>
+      </w:r>
+    </w:p>
+    <w:p>
+      <w:pPr>
+        <w:pStyle w:val="Heading2"/>
+      </w:pPr>
+      <w:r>
+        <w:t>Backend</w:t>
+      </w:r>
+    </w:p>
+    <w:p>
+      <w:pPr>
+        <w:pStyle w:val="ListParagraph"/>
+        <w:numPr>
+          <w:ilvl w:val="0"/>
+          <w:numId w:val="6"/>
+        </w:numPr>
+      </w:pPr>
+      <w:r>
+        <w:t>Pupil detection</w:t>
+      </w:r>
+    </w:p>
+    <w:p>
+      <w:pPr>
+        <w:pStyle w:val="ListParagraph"/>
+        <w:numPr>
+          <w:ilvl w:val="0"/>
+          <w:numId w:val="6"/>
+        </w:numPr>
+      </w:pPr>
+      <w:r>
+        <w:t>Sclera Detection</w:t>
+      </w:r>
+    </w:p>
+    <w:p>
+      <w:pPr>
+        <w:pStyle w:val="ListParagraph"/>
+        <w:numPr>
+          <w:ilvl w:val="0"/>
+          <w:numId w:val="6"/>
+        </w:numPr>
+      </w:pPr>
+      <w:r>
+        <w:t>Acquire some photos that mimic actual input photos</w:t>
+      </w:r>
+    </w:p>
+    <w:p>
+      <w:pPr>
+        <w:pStyle w:val="Heading1"/>
+      </w:pPr>
+      <w:r>
+        <w:t>Week 5</w:t>
+      </w:r>
+    </w:p>
+    <w:p>
+      <w:pPr>
+        <w:pStyle w:val="Heading2"/>
+      </w:pPr>
+      <w:r>
+        <w:t>Backend</w:t>
+      </w:r>
+    </w:p>
+    <w:p>
+      <w:pPr>
+        <w:pStyle w:val="ListParagraph"/>
+        <w:numPr>
+          <w:ilvl w:val="0"/>
+          <w:numId w:val="6"/>
+        </w:numPr>
+      </w:pPr>
+      <w:r>
+        <w:t>crescent detection</w:t>
+      </w:r>
+    </w:p>
+    <w:p>
+      <w:pPr>
+        <w:pStyle w:val="ListParagraph"/>
+        <w:numPr>
+          <w:ilvl w:val="0"/>
+          <w:numId w:val="6"/>
+        </w:numPr>
+      </w:pPr>
+      <w:r>
+        <w:t>cataract detection</w:t>
+      </w:r>
+    </w:p>
+    <w:p>
+      <w:pPr>
+        <w:pStyle w:val="ListParagraph"/>
+        <w:numPr>
+          <w:ilvl w:val="0"/>
+          <w:numId w:val="6"/>
+        </w:numPr>
+      </w:pPr>
+      <w:r>
+        <w:t>Test working functionality on photos</w:t>
+      </w:r>
+    </w:p>
+    <w:p>
+      <w:pPr>
+        <w:pStyle w:val="ListParagraph"/>
+        <w:numPr>
+          <w:ilvl w:val="1"/>
+          <w:numId w:val="6"/>
+        </w:numPr>
+      </w:pPr>
+      <w:r>
+        <w:t>ensure high success rate</w:t>
+      </w:r>
+    </w:p>
+    <w:p>
+      <w:pPr>
+        <w:pStyle w:val="Heading1"/>
+      </w:pPr>
+      <w:r>
+        <w:lastRenderedPageBreak/>
+        <w:t>Week 6</w:t>
+      </w:r>
+    </w:p>
+    <w:p>
+      <w:pPr>
+        <w:pStyle w:val="Heading2"/>
+      </w:pPr>
+      <w:r>
+        <w:t>Backend</w:t>
+      </w:r>
+    </w:p>
+    <w:p>
+      <w:pPr>
+        <w:pStyle w:val="ListParagraph"/>
+        <w:numPr>
+          <w:ilvl w:val="0"/>
+          <w:numId w:val="6"/>
+        </w:numPr>
+      </w:pPr>
+      <w:r>
+        <w:t>Cataract Detection</w:t>
+      </w:r>
+    </w:p>
+    <w:p>
+      <w:pPr>
+        <w:pStyle w:val="ListParagraph"/>
+        <w:numPr>
+          <w:ilvl w:val="0"/>
+          <w:numId w:val="6"/>
+        </w:numPr>
+      </w:pPr>
+      <w:r>
+        <w:t>Finish and polish other feature extraction</w:t>
+      </w:r>
+    </w:p>
+    <w:p>
+      <w:pPr>
+        <w:pStyle w:val="ListParagraph"/>
+        <w:numPr>
+          <w:ilvl w:val="1"/>
+          <w:numId w:val="6"/>
+        </w:numPr>
+      </w:pPr>
+      <w:r>
+        <w:t>Ensure high success rate</w:t>
+      </w:r>
+    </w:p>
+    <w:p>
+      <w:pPr>
+        <w:pStyle w:val="Heading1"/>
+      </w:pPr>
+      <w:r>
+        <w:t>Week 7</w:t>
+      </w:r>
+    </w:p>
+    <w:p>
+      <w:pPr>
+        <w:pStyle w:val="Heading2"/>
+      </w:pPr>
+      <w:r>
+        <w:t>Backend</w:t>
+      </w:r>
+    </w:p>
+    <w:p>
+      <w:pPr>
+        <w:pStyle w:val="ListParagraph"/>
+        <w:numPr>
+          <w:ilvl w:val="0"/>
+          <w:numId w:val="6"/>
+        </w:numPr>
+      </w:pPr>
+      <w:r>
+        <w:t>Integrate with front end</w:t>
+      </w:r>
+    </w:p>
+    <w:p>
+      <w:pPr>
+        <w:pStyle w:val="ListParagraph"/>
+        <w:numPr>
+          <w:ilvl w:val="0"/>
+          <w:numId w:val="6"/>
+        </w:numPr>
+      </w:pPr>
+      <w:r>
+        <w:t>Error checking and testing</w:t>
+      </w:r>
+    </w:p>
+    <w:p>
+      <w:pPr>
+        <w:pStyle w:val="ListParagraph"/>
+        <w:numPr>
+          <w:ilvl w:val="0"/>
+          <w:numId w:val="6"/>
+        </w:numPr>
+      </w:pPr>
+      <w:r>
+        <w:t>Develop machine learning plan/strategy/algorithm</w:t>
+      </w:r>
+    </w:p>
+    <w:p>
+      <w:pPr>
+        <w:pStyle w:val="Heading1"/>
+      </w:pPr>
+      <w:r>
+        <w:t>Week 8</w:t>
+      </w:r>
+    </w:p>
+    <w:p>
+      <w:pPr>
+        <w:pStyle w:val="Heading2"/>
+      </w:pPr>
+      <w:r>
+        <w:t>Backend</w:t>
+      </w:r>
+    </w:p>
+    <w:p>
+      <w:pPr>
+        <w:pStyle w:val="ListParagraph"/>
+        <w:numPr>
+          <w:ilvl w:val="0"/>
+          <w:numId w:val="6"/>
+        </w:numPr>
+      </w:pPr>
+      <w:r>
+        <w:t>Begin implementing machine learning</w:t>
+      </w:r>
+    </w:p>
+    <w:p>
+      <w:pPr>
+        <w:pStyle w:val="ListParagraph"/>
+        <w:numPr>
+          <w:ilvl w:val="0"/>
+          <w:numId w:val="6"/>
+        </w:numPr>
+      </w:pPr>
+      <w:r>
+        <w:t>Continue testing (if necessary)</w:t>
+      </w:r>
+    </w:p>
+    <w:p>
+      <w:pPr>
+        <w:pStyle w:val="ListParagraph"/>
+        <w:numPr>
+          <w:ilvl w:val="0"/>
+          <w:numId w:val="6"/>
+        </w:numPr>
+      </w:pPr>
+      <w:r>
+        <w:t>Update documentation</w:t>
+      </w:r>
+    </w:p>
+    <w:p>
+      <w:pPr>
+        <w:pStyle w:val="Heading1"/>
+      </w:pPr>
+      <w:r>
+        <w:t>Week 9</w:t>
+      </w:r>
+    </w:p>
+    <w:p>
+      <w:pPr>
+        <w:pStyle w:val="Heading2"/>
+      </w:pPr>
+      <w:r>
+        <w:t>Backend</w:t>
+      </w:r>
+    </w:p>
+    <w:p>
+      <w:pPr>
+        <w:pStyle w:val="ListParagraph"/>
+        <w:numPr>
+          <w:ilvl w:val="0"/>
+          <w:numId w:val="7"/>
+        </w:numPr>
+      </w:pPr>
+      <w:r>
+        <w:t>Get a good working copy of machine learning</w:t>
+      </w:r>
+    </w:p>
+    <w:p>
+      <w:pPr>
+        <w:pStyle w:val="ListParagraph"/>
+        <w:numPr>
+          <w:ilvl w:val="0"/>
+          <w:numId w:val="7"/>
+        </w:numPr>
+      </w:pPr>
+      <w:r>
+        <w:t>Begin continuity report</w:t>
+      </w:r>
+    </w:p>
+    <w:p>
+      <w:pPr>
+        <w:pStyle w:val="Heading1"/>
+      </w:pPr>
+      <w:r>
+        <w:t>Week 10</w:t>
+      </w:r>
+    </w:p>
+    <w:p>
+      <w:pPr>
+        <w:pStyle w:val="Heading2"/>
+      </w:pPr>
+      <w:r>
+        <w:t>Backend</w:t>
+      </w:r>
+    </w:p>
+    <w:p>
+      <w:pPr>
+        <w:pStyle w:val="ListParagraph"/>
+        <w:numPr>
+          <w:ilvl w:val="0"/>
+          <w:numId w:val="6"/>
+        </w:numPr>
+      </w:pPr>
+      <w:r>
+        <w:t>Finish continuity report</w:t>
+      </w:r>
+    </w:p>
+    <w:p>
+      <w:pPr>
+        <w:pStyle w:val="ListParagraph"/>
+        <w:numPr>
+          <w:ilvl w:val="0"/>
+          <w:numId w:val="6"/>
+        </w:numPr>
+      </w:pPr>
+      <w:r>
+        <w:t>Hone machine learning</w:t>
+      </w:r>
+    </w:p>
+    <w:p/>
+    <w:p/>
+    <w:p/>
+    <w:p/>
+    <w:p>
+      <w:pPr>
+        <w:pStyle w:val="ListParagraph"/>
+      </w:pPr>
+    </w:p>
+    <w:p/>
+    <w:p>
+      <w:pPr>
+        <w:pStyle w:val="Title"/>
+      </w:pPr>
+    </w:p>
+    <w:p>
+      <w:pPr>
+        <w:pStyle w:val="Title"/>
+      </w:pPr>
+    </w:p>
+    <w:p>
+      <w:pPr>
+        <w:pStyle w:val="Title"/>
+        <w:rPr>
+          <w:strike/>
+        </w:rPr>
+      </w:pPr>
+      <w:r>
+        <w:rPr>
+          <w:strike/>
+        </w:rPr>
+        <w:t>Spring 2013</w:t>
+      </w:r>
+    </w:p>
+    <w:p>
+      <w:pPr>
+        <w:pStyle w:val="Heading1"/>
+      </w:pPr>
+      <w:bookmarkStart w:id="0" w:name="h.in4bngqn87ar" w:colFirst="0" w:colLast="0"/>
       <w:bookmarkEnd w:id="0"/>
       <w:r>
-        <w:t>Spring 2013</w:t>
-      </w:r>
-    </w:p>
-    <w:p>
-      <w:pPr>
-        <w:pStyle w:val="Heading1"/>
-      </w:pPr>
-      <w:bookmarkStart w:id="1" w:name="h.in4bngqn87ar" w:colFirst="0" w:colLast="0"/>
+        <w:t>Week 5</w:t>
+      </w:r>
+    </w:p>
+    <w:p>
+      <w:pPr>
+        <w:pStyle w:val="Heading2"/>
+      </w:pPr>
+      <w:bookmarkStart w:id="1" w:name="h.f4kwuzux7ym7" w:colFirst="0" w:colLast="0"/>
       <w:bookmarkEnd w:id="1"/>
-      <w:r>
-        <w:t>Week 5</w:t>
-      </w:r>
-    </w:p>
-    <w:p>
-      <w:pPr>
-        <w:pStyle w:val="Heading2"/>
-      </w:pPr>
-      <w:bookmarkStart w:id="2" w:name="h.f4kwuzux7ym7" w:colFirst="0" w:colLast="0"/>
-      <w:bookmarkEnd w:id="2"/>
-      <w:r>
-        <w:t>Backend</w:t>
-      </w:r>
-    </w:p>
-    <w:p>
-      <w:pPr>
-        <w:pStyle w:val="normal0"/>
-        <w:numPr>
-          <w:ilvl w:val="0"/>
-          <w:numId w:val="3"/>
-        </w:numPr>
-        <w:ind w:hanging="359"/>
-      </w:pPr>
-      <w:r>
-        <w:t>finish and test eye detection script</w:t>
-      </w:r>
-    </w:p>
-    <w:p>
-      <w:pPr>
-        <w:pStyle w:val="normal0"/>
-        <w:numPr>
-          <w:ilvl w:val="0"/>
-          <w:numId w:val="3"/>
-        </w:numPr>
-        <w:ind w:hanging="359"/>
-      </w:pPr>
-      <w:r>
-        <w:t>lay out software architecture/structure</w:t>
-      </w:r>
-    </w:p>
-    <w:p>
-      <w:pPr>
-        <w:pStyle w:val="Heading1"/>
-      </w:pPr>
-      <w:bookmarkStart w:id="3" w:name="h.4e9ulf2d1vqq" w:colFirst="0" w:colLast="0"/>
-      <w:bookmarkEnd w:id="3"/>
-      <w:r>
-        <w:t>Week 6</w:t>
-      </w:r>
-    </w:p>
-    <w:p>
-      <w:pPr>
-        <w:pStyle w:val="Heading2"/>
-      </w:pPr>
-      <w:bookmarkStart w:id="4" w:name="h.4l5xhnred435" w:colFirst="0" w:colLast="0"/>
-      <w:bookmarkEnd w:id="4"/>
-      <w:r>
-        <w:t>Backend</w:t>
-      </w:r>
-    </w:p>
-    <w:p>
-      <w:pPr>
-        <w:pStyle w:val="normal0"/>
-        <w:numPr>
-          <w:ilvl w:val="0"/>
-          <w:numId w:val="3"/>
-        </w:numPr>
-        <w:ind w:hanging="359"/>
-      </w:pPr>
-      <w:r>
-        <w:t>finish and test pupil detection</w:t>
-      </w:r>
-    </w:p>
-    <w:p>
-      <w:pPr>
-        <w:pStyle w:val="normal0"/>
-        <w:numPr>
-          <w:ilvl w:val="0"/>
-          <w:numId w:val="3"/>
-        </w:numPr>
-        <w:ind w:hanging="359"/>
-      </w:pPr>
-      <w:r>
-        <w:t>implement software architecture</w:t>
-      </w:r>
-    </w:p>
-    <w:p>
-      <w:pPr>
-        <w:pStyle w:val="normal0"/>
-        <w:numPr>
-          <w:ilvl w:val="1"/>
-          <w:numId w:val="3"/>
-        </w:numPr>
-        <w:ind w:hanging="359"/>
-      </w:pPr>
-      <w:proofErr w:type="spellStart"/>
-      <w:r>
-        <w:t>refactor</w:t>
-      </w:r>
-      <w:proofErr w:type="spellEnd"/>
-      <w:r>
-        <w:t xml:space="preserve"> code to fit within architecture</w:t>
-      </w:r>
-    </w:p>
-    <w:p>
-      <w:pPr>
-        <w:pStyle w:val="Heading1"/>
-      </w:pPr>
-      <w:bookmarkStart w:id="5" w:name="h.ioph1v69n8ak" w:colFirst="0" w:colLast="0"/>
-      <w:bookmarkEnd w:id="5"/>
-      <w:r>
-        <w:t>Week 7</w:t>
-      </w:r>
-    </w:p>
-    <w:p>
-      <w:pPr>
-        <w:pStyle w:val="Heading2"/>
-      </w:pPr>
-      <w:bookmarkStart w:id="6" w:name="h.v02mqr716pk4" w:colFirst="0" w:colLast="0"/>
-      <w:bookmarkEnd w:id="6"/>
       <w:r>
         <w:t>Backend</w:t>
       </w:r>
@@ -159,7 +642,7 @@
         <w:rPr>
           <w:strike/>
         </w:rPr>
-        <w:t>finish and test sclera detection</w:t>
+        <w:t>finish and test eye detection script</w:t>
       </w:r>
     </w:p>
     <w:p>
@@ -178,6 +661,129 @@
         <w:rPr>
           <w:strike/>
         </w:rPr>
+        <w:t>lay out software architecture/structure</w:t>
+      </w:r>
+    </w:p>
+    <w:p>
+      <w:pPr>
+        <w:pStyle w:val="Heading1"/>
+      </w:pPr>
+      <w:bookmarkStart w:id="2" w:name="h.4e9ulf2d1vqq" w:colFirst="0" w:colLast="0"/>
+      <w:bookmarkEnd w:id="2"/>
+      <w:r>
+        <w:t>Week 6</w:t>
+      </w:r>
+    </w:p>
+    <w:p>
+      <w:pPr>
+        <w:pStyle w:val="Heading2"/>
+      </w:pPr>
+      <w:bookmarkStart w:id="3" w:name="h.4l5xhnred435" w:colFirst="0" w:colLast="0"/>
+      <w:bookmarkEnd w:id="3"/>
+      <w:r>
+        <w:t>Backend</w:t>
+      </w:r>
+    </w:p>
+    <w:p>
+      <w:pPr>
+        <w:pStyle w:val="normal0"/>
+        <w:numPr>
+          <w:ilvl w:val="0"/>
+          <w:numId w:val="3"/>
+        </w:numPr>
+        <w:ind w:hanging="359"/>
+      </w:pPr>
+      <w:r>
+        <w:t>finish and test pupil detection</w:t>
+      </w:r>
+    </w:p>
+    <w:p>
+      <w:pPr>
+        <w:pStyle w:val="normal0"/>
+        <w:numPr>
+          <w:ilvl w:val="0"/>
+          <w:numId w:val="3"/>
+        </w:numPr>
+        <w:ind w:hanging="359"/>
+        <w:rPr>
+          <w:strike/>
+        </w:rPr>
+      </w:pPr>
+      <w:r>
+        <w:rPr>
+          <w:strike/>
+        </w:rPr>
+        <w:t>implement software architecture</w:t>
+      </w:r>
+    </w:p>
+    <w:p>
+      <w:pPr>
+        <w:pStyle w:val="normal0"/>
+        <w:numPr>
+          <w:ilvl w:val="1"/>
+          <w:numId w:val="3"/>
+        </w:numPr>
+        <w:ind w:hanging="359"/>
+        <w:rPr>
+          <w:strike/>
+        </w:rPr>
+      </w:pPr>
+      <w:r>
+        <w:rPr>
+          <w:strike/>
+        </w:rPr>
+        <w:t>refactor code to fit within architecture</w:t>
+      </w:r>
+    </w:p>
+    <w:p>
+      <w:pPr>
+        <w:pStyle w:val="Heading1"/>
+      </w:pPr>
+      <w:bookmarkStart w:id="4" w:name="h.ioph1v69n8ak" w:colFirst="0" w:colLast="0"/>
+      <w:bookmarkEnd w:id="4"/>
+      <w:r>
+        <w:t>Week 7</w:t>
+      </w:r>
+    </w:p>
+    <w:p>
+      <w:pPr>
+        <w:pStyle w:val="Heading2"/>
+      </w:pPr>
+      <w:bookmarkStart w:id="5" w:name="h.v02mqr716pk4" w:colFirst="0" w:colLast="0"/>
+      <w:bookmarkEnd w:id="5"/>
+      <w:r>
+        <w:t>Backend</w:t>
+      </w:r>
+    </w:p>
+    <w:p>
+      <w:pPr>
+        <w:pStyle w:val="normal0"/>
+        <w:numPr>
+          <w:ilvl w:val="0"/>
+          <w:numId w:val="3"/>
+        </w:numPr>
+        <w:ind w:hanging="359"/>
+      </w:pPr>
+      <w:r>
+        <w:t>finish and test sclera detection</w:t>
+      </w:r>
+    </w:p>
+    <w:p>
+      <w:pPr>
+        <w:pStyle w:val="normal0"/>
+        <w:numPr>
+          <w:ilvl w:val="0"/>
+          <w:numId w:val="3"/>
+        </w:numPr>
+        <w:ind w:hanging="359"/>
+        <w:rPr>
+          <w:strike/>
+        </w:rPr>
+      </w:pPr>
+      <w:r>
+        <w:rPr>
+          <w:strike/>
+        </w:rPr>
         <w:t>Finish Developer’s guide</w:t>
       </w:r>
     </w:p>
@@ -189,8 +795,14 @@
           <w:numId w:val="3"/>
         </w:numPr>
         <w:ind w:hanging="359"/>
-      </w:pPr>
-      <w:r>
+        <w:rPr>
+          <w:strike/>
+        </w:rPr>
+      </w:pPr>
+      <w:r>
+        <w:rPr>
+          <w:strike/>
+        </w:rPr>
         <w:t>Finish draft of pupil detection</w:t>
       </w:r>
     </w:p>
@@ -202,8 +814,14 @@
           <w:numId w:val="3"/>
         </w:numPr>
         <w:ind w:hanging="359"/>
-      </w:pPr>
-      <w:r>
+        <w:rPr>
+          <w:strike/>
+        </w:rPr>
+      </w:pPr>
+      <w:r>
+        <w:rPr>
+          <w:strike/>
+        </w:rPr>
         <w:t>Correct eye detection errors</w:t>
       </w:r>
     </w:p>
@@ -215,8 +833,14 @@
           <w:numId w:val="3"/>
         </w:numPr>
         <w:ind w:hanging="359"/>
-      </w:pPr>
-      <w:r>
+        <w:rPr>
+          <w:strike/>
+        </w:rPr>
+      </w:pPr>
+      <w:r>
+        <w:rPr>
+          <w:strike/>
+        </w:rPr>
         <w:t>implement controller layer</w:t>
       </w:r>
     </w:p>
@@ -228,8 +852,14 @@
           <w:numId w:val="3"/>
         </w:numPr>
         <w:ind w:hanging="359"/>
-      </w:pPr>
-      <w:r>
+        <w:rPr>
+          <w:strike/>
+        </w:rPr>
+      </w:pPr>
+      <w:r>
+        <w:rPr>
+          <w:strike/>
+        </w:rPr>
         <w:t>Continue working on developer’s guide</w:t>
       </w:r>
     </w:p>
@@ -242,18 +872,18 @@
       <w:pPr>
         <w:pStyle w:val="Heading1"/>
       </w:pPr>
-      <w:bookmarkStart w:id="7" w:name="h.heo508ek1k62" w:colFirst="0" w:colLast="0"/>
+      <w:bookmarkStart w:id="6" w:name="h.heo508ek1k62" w:colFirst="0" w:colLast="0"/>
+      <w:bookmarkEnd w:id="6"/>
+      <w:r>
+        <w:t>Week 8</w:t>
+      </w:r>
+    </w:p>
+    <w:p>
+      <w:pPr>
+        <w:pStyle w:val="Heading2"/>
+      </w:pPr>
+      <w:bookmarkStart w:id="7" w:name="h.31ifzp37j84h" w:colFirst="0" w:colLast="0"/>
       <w:bookmarkEnd w:id="7"/>
-      <w:r>
-        <w:t>Week 8</w:t>
-      </w:r>
-    </w:p>
-    <w:p>
-      <w:pPr>
-        <w:pStyle w:val="Heading2"/>
-      </w:pPr>
-      <w:bookmarkStart w:id="8" w:name="h.31ifzp37j84h" w:colFirst="0" w:colLast="0"/>
-      <w:bookmarkEnd w:id="8"/>
       <w:r>
         <w:t>Backend</w:t>
       </w:r>
@@ -312,20 +942,44 @@
       <w:pPr>
         <w:pStyle w:val="Heading1"/>
       </w:pPr>
-      <w:bookmarkStart w:id="9" w:name="h.3fzbsw8zrhdr" w:colFirst="0" w:colLast="0"/>
+      <w:bookmarkStart w:id="8" w:name="h.3fzbsw8zrhdr" w:colFirst="0" w:colLast="0"/>
+      <w:bookmarkEnd w:id="8"/>
+      <w:r>
+        <w:t>Week 9</w:t>
+      </w:r>
+    </w:p>
+    <w:p>
+      <w:pPr>
+        <w:pStyle w:val="Heading2"/>
+      </w:pPr>
+      <w:bookmarkStart w:id="9" w:name="h.35h2uynvj7wb" w:colFirst="0" w:colLast="0"/>
       <w:bookmarkEnd w:id="9"/>
       <w:r>
-        <w:t>Week 9</w:t>
+        <w:t>Backend</w:t>
+      </w:r>
+    </w:p>
+    <w:p>
+      <w:pPr>
+        <w:pStyle w:val="normal0"/>
+        <w:numPr>
+          <w:ilvl w:val="0"/>
+          <w:numId w:val="3"/>
+        </w:numPr>
+        <w:ind w:hanging="359"/>
+      </w:pPr>
+      <w:r>
+        <w:t>finish and test cataracts/cloudiness detection</w:t>
       </w:r>
     </w:p>
     <w:p>
       <w:pPr>
         <w:pStyle w:val="Heading2"/>
       </w:pPr>
-      <w:bookmarkStart w:id="10" w:name="h.35h2uynvj7wb" w:colFirst="0" w:colLast="0"/>
+      <w:bookmarkStart w:id="10" w:name="h.75ohywhn40dx" w:colFirst="0" w:colLast="0"/>
       <w:bookmarkEnd w:id="10"/>
       <w:r>
-        <w:t>Backend</w:t>
+        <w:lastRenderedPageBreak/>
+        <w:t>Everyone</w:t>
       </w:r>
     </w:p>
     <w:p>
@@ -333,59 +987,41 @@
         <w:pStyle w:val="normal0"/>
         <w:numPr>
           <w:ilvl w:val="0"/>
-          <w:numId w:val="3"/>
+          <w:numId w:val="1"/>
         </w:numPr>
         <w:ind w:hanging="359"/>
-      </w:pPr>
-      <w:r>
-        <w:t>finish and test cataracts/cloudiness detection</w:t>
+        <w:rPr>
+          <w:strike/>
+        </w:rPr>
+      </w:pPr>
+      <w:r>
+        <w:rPr>
+          <w:strike/>
+        </w:rPr>
+        <w:t>Write continuity report</w:t>
+      </w:r>
+    </w:p>
+    <w:p>
+      <w:pPr>
+        <w:pStyle w:val="normal0"/>
+      </w:pPr>
+    </w:p>
+    <w:p>
+      <w:pPr>
+        <w:pStyle w:val="Heading1"/>
+      </w:pPr>
+      <w:bookmarkStart w:id="11" w:name="h.1i5urf7ib9z3" w:colFirst="0" w:colLast="0"/>
+      <w:bookmarkEnd w:id="11"/>
+      <w:r>
+        <w:t>Week 10</w:t>
       </w:r>
     </w:p>
     <w:p>
       <w:pPr>
         <w:pStyle w:val="Heading2"/>
       </w:pPr>
-      <w:bookmarkStart w:id="11" w:name="h.75ohywhn40dx" w:colFirst="0" w:colLast="0"/>
-      <w:bookmarkEnd w:id="11"/>
-      <w:r>
-        <w:t>Everyone</w:t>
-      </w:r>
-    </w:p>
-    <w:p>
-      <w:pPr>
-        <w:pStyle w:val="normal0"/>
-        <w:numPr>
-          <w:ilvl w:val="0"/>
-          <w:numId w:val="1"/>
-        </w:numPr>
-        <w:ind w:hanging="359"/>
-      </w:pPr>
-      <w:r>
-        <w:t>Write continuity report</w:t>
-      </w:r>
-    </w:p>
-    <w:p>
-      <w:pPr>
-        <w:pStyle w:val="normal0"/>
-      </w:pPr>
-    </w:p>
-    <w:p>
-      <w:pPr>
-        <w:pStyle w:val="Heading1"/>
-      </w:pPr>
-      <w:bookmarkStart w:id="12" w:name="h.1i5urf7ib9z3" w:colFirst="0" w:colLast="0"/>
+      <w:bookmarkStart w:id="12" w:name="h.9iqg6qegibk3" w:colFirst="0" w:colLast="0"/>
       <w:bookmarkEnd w:id="12"/>
-      <w:r>
-        <w:lastRenderedPageBreak/>
-        <w:t>Week 10</w:t>
-      </w:r>
-    </w:p>
-    <w:p>
-      <w:pPr>
-        <w:pStyle w:val="Heading2"/>
-      </w:pPr>
-      <w:bookmarkStart w:id="13" w:name="h.9iqg6qegibk3" w:colFirst="0" w:colLast="0"/>
-      <w:bookmarkEnd w:id="13"/>
       <w:r>
         <w:t>Backend</w:t>
       </w:r>
@@ -418,11 +1054,14 @@
       <w:pPr>
         <w:pStyle w:val="Heading1"/>
       </w:pPr>
-      <w:bookmarkStart w:id="14" w:name="h.qwru3j2ppdra" w:colFirst="0" w:colLast="0"/>
-      <w:bookmarkEnd w:id="14"/>
+      <w:bookmarkStart w:id="13" w:name="h.qwru3j2ppdra" w:colFirst="0" w:colLast="0"/>
+      <w:bookmarkEnd w:id="13"/>
       <w:r>
         <w:t>Next Quarter</w:t>
       </w:r>
+      <w:r>
+        <w:t>(s)</w:t>
+      </w:r>
     </w:p>
     <w:p>
       <w:pPr>
@@ -447,15 +1086,7 @@
         <w:ind w:hanging="359"/>
       </w:pPr>
       <w:r>
-        <w:t xml:space="preserve">Use machine learning with the features we have extracted to differentiate between healthy and </w:t>
-      </w:r>
-      <w:proofErr w:type="spellStart"/>
-      <w:r>
-        <w:t>unhealty</w:t>
-      </w:r>
-      <w:proofErr w:type="spellEnd"/>
-      <w:r>
-        <w:t xml:space="preserve"> eyes</w:t>
+        <w:t>Use machine learning with the features we have extracted to differentiate between healthy and unhealty eyes</w:t>
       </w:r>
     </w:p>
     <w:p>
@@ -543,7 +1174,10 @@
       <w:pStyle w:val="Header"/>
     </w:pPr>
     <w:r>
-      <w:t>Last Updated: 05/19/13</w:t>
+      <w:t>Last Updated: 06/12</w:t>
+    </w:r>
+    <w:r>
+      <w:t>/13</w:t>
     </w:r>
   </w:p>
   <w:p>
@@ -565,6 +1199,119 @@
 <file path=word/numbering.xml><?xml version="1.0" encoding="utf-8"?>
 <w:numbering xmlns:ve="http://schemas.openxmlformats.org/markup-compatibility/2006" xmlns:o="urn:schemas-microsoft-com:office:office" xmlns:r="http://schemas.openxmlformats.org/officeDocument/2006/relationships" xmlns:m="http://schemas.openxmlformats.org/officeDocument/2006/math" xmlns:v="urn:schemas-microsoft-com:vml" xmlns:wp="http://schemas.openxmlformats.org/drawingml/2006/wordprocessingDrawing" xmlns:w10="urn:schemas-microsoft-com:office:word" xmlns:w="http://schemas.openxmlformats.org/wordprocessingml/2006/main" xmlns:wne="http://schemas.microsoft.com/office/word/2006/wordml">
   <w:abstractNum w:abstractNumId="0">
+    <w:nsid w:val="3CF66DAD"/>
+    <w:multiLevelType w:val="hybridMultilevel"/>
+    <w:tmpl w:val="AF98113A"/>
+    <w:lvl w:ilvl="0" w:tplc="04090001">
+      <w:start w:val="1"/>
+      <w:numFmt w:val="bullet"/>
+      <w:lvlText w:val=""/>
+      <w:lvlJc w:val="left"/>
+      <w:pPr>
+        <w:ind w:left="720" w:hanging="360"/>
+      </w:pPr>
+      <w:rPr>
+        <w:rFonts w:ascii="Symbol" w:hAnsi="Symbol" w:hint="default"/>
+      </w:rPr>
+    </w:lvl>
+    <w:lvl w:ilvl="1" w:tplc="04090003" w:tentative="1">
+      <w:start w:val="1"/>
+      <w:numFmt w:val="bullet"/>
+      <w:lvlText w:val="o"/>
+      <w:lvlJc w:val="left"/>
+      <w:pPr>
+        <w:ind w:left="1440" w:hanging="360"/>
+      </w:pPr>
+      <w:rPr>
+        <w:rFonts w:ascii="Courier New" w:hAnsi="Courier New" w:cs="Courier New" w:hint="default"/>
+      </w:rPr>
+    </w:lvl>
+    <w:lvl w:ilvl="2" w:tplc="04090005" w:tentative="1">
+      <w:start w:val="1"/>
+      <w:numFmt w:val="bullet"/>
+      <w:lvlText w:val=""/>
+      <w:lvlJc w:val="left"/>
+      <w:pPr>
+        <w:ind w:left="2160" w:hanging="360"/>
+      </w:pPr>
+      <w:rPr>
+        <w:rFonts w:ascii="Wingdings" w:hAnsi="Wingdings" w:hint="default"/>
+      </w:rPr>
+    </w:lvl>
+    <w:lvl w:ilvl="3" w:tplc="04090001" w:tentative="1">
+      <w:start w:val="1"/>
+      <w:numFmt w:val="bullet"/>
+      <w:lvlText w:val=""/>
+      <w:lvlJc w:val="left"/>
+      <w:pPr>
+        <w:ind w:left="2880" w:hanging="360"/>
+      </w:pPr>
+      <w:rPr>
+        <w:rFonts w:ascii="Symbol" w:hAnsi="Symbol" w:hint="default"/>
+      </w:rPr>
+    </w:lvl>
+    <w:lvl w:ilvl="4" w:tplc="04090003" w:tentative="1">
+      <w:start w:val="1"/>
+      <w:numFmt w:val="bullet"/>
+      <w:lvlText w:val="o"/>
+      <w:lvlJc w:val="left"/>
+      <w:pPr>
+        <w:ind w:left="3600" w:hanging="360"/>
+      </w:pPr>
+      <w:rPr>
+        <w:rFonts w:ascii="Courier New" w:hAnsi="Courier New" w:cs="Courier New" w:hint="default"/>
+      </w:rPr>
+    </w:lvl>
+    <w:lvl w:ilvl="5" w:tplc="04090005" w:tentative="1">
+      <w:start w:val="1"/>
+      <w:numFmt w:val="bullet"/>
+      <w:lvlText w:val=""/>
+      <w:lvlJc w:val="left"/>
+      <w:pPr>
+        <w:ind w:left="4320" w:hanging="360"/>
+      </w:pPr>
+      <w:rPr>
+        <w:rFonts w:ascii="Wingdings" w:hAnsi="Wingdings" w:hint="default"/>
+      </w:rPr>
+    </w:lvl>
+    <w:lvl w:ilvl="6" w:tplc="04090001" w:tentative="1">
+      <w:start w:val="1"/>
+      <w:numFmt w:val="bullet"/>
+      <w:lvlText w:val=""/>
+      <w:lvlJc w:val="left"/>
+      <w:pPr>
+        <w:ind w:left="5040" w:hanging="360"/>
+      </w:pPr>
+      <w:rPr>
+        <w:rFonts w:ascii="Symbol" w:hAnsi="Symbol" w:hint="default"/>
+      </w:rPr>
+    </w:lvl>
+    <w:lvl w:ilvl="7" w:tplc="04090003" w:tentative="1">
+      <w:start w:val="1"/>
+      <w:numFmt w:val="bullet"/>
+      <w:lvlText w:val="o"/>
+      <w:lvlJc w:val="left"/>
+      <w:pPr>
+        <w:ind w:left="5760" w:hanging="360"/>
+      </w:pPr>
+      <w:rPr>
+        <w:rFonts w:ascii="Courier New" w:hAnsi="Courier New" w:cs="Courier New" w:hint="default"/>
+      </w:rPr>
+    </w:lvl>
+    <w:lvl w:ilvl="8" w:tplc="04090005" w:tentative="1">
+      <w:start w:val="1"/>
+      <w:numFmt w:val="bullet"/>
+      <w:lvlText w:val=""/>
+      <w:lvlJc w:val="left"/>
+      <w:pPr>
+        <w:ind w:left="6480" w:hanging="360"/>
+      </w:pPr>
+      <w:rPr>
+        <w:rFonts w:ascii="Wingdings" w:hAnsi="Wingdings" w:hint="default"/>
+      </w:rPr>
+    </w:lvl>
+  </w:abstractNum>
+  <w:abstractNum w:abstractNumId="1">
     <w:nsid w:val="3DEC596B"/>
     <w:multiLevelType w:val="multilevel"/>
     <w:tmpl w:val="2A48961A"/>
@@ -749,7 +1496,120 @@
       </w:rPr>
     </w:lvl>
   </w:abstractNum>
-  <w:abstractNum w:abstractNumId="1">
+  <w:abstractNum w:abstractNumId="2">
+    <w:nsid w:val="577B5A0F"/>
+    <w:multiLevelType w:val="hybridMultilevel"/>
+    <w:tmpl w:val="8572DE94"/>
+    <w:lvl w:ilvl="0" w:tplc="04090001">
+      <w:start w:val="1"/>
+      <w:numFmt w:val="bullet"/>
+      <w:lvlText w:val=""/>
+      <w:lvlJc w:val="left"/>
+      <w:pPr>
+        <w:ind w:left="720" w:hanging="360"/>
+      </w:pPr>
+      <w:rPr>
+        <w:rFonts w:ascii="Symbol" w:hAnsi="Symbol" w:hint="default"/>
+      </w:rPr>
+    </w:lvl>
+    <w:lvl w:ilvl="1" w:tplc="04090003" w:tentative="1">
+      <w:start w:val="1"/>
+      <w:numFmt w:val="bullet"/>
+      <w:lvlText w:val="o"/>
+      <w:lvlJc w:val="left"/>
+      <w:pPr>
+        <w:ind w:left="1440" w:hanging="360"/>
+      </w:pPr>
+      <w:rPr>
+        <w:rFonts w:ascii="Courier New" w:hAnsi="Courier New" w:cs="Courier New" w:hint="default"/>
+      </w:rPr>
+    </w:lvl>
+    <w:lvl w:ilvl="2" w:tplc="04090005" w:tentative="1">
+      <w:start w:val="1"/>
+      <w:numFmt w:val="bullet"/>
+      <w:lvlText w:val=""/>
+      <w:lvlJc w:val="left"/>
+      <w:pPr>
+        <w:ind w:left="2160" w:hanging="360"/>
+      </w:pPr>
+      <w:rPr>
+        <w:rFonts w:ascii="Wingdings" w:hAnsi="Wingdings" w:hint="default"/>
+      </w:rPr>
+    </w:lvl>
+    <w:lvl w:ilvl="3" w:tplc="04090001" w:tentative="1">
+      <w:start w:val="1"/>
+      <w:numFmt w:val="bullet"/>
+      <w:lvlText w:val=""/>
+      <w:lvlJc w:val="left"/>
+      <w:pPr>
+        <w:ind w:left="2880" w:hanging="360"/>
+      </w:pPr>
+      <w:rPr>
+        <w:rFonts w:ascii="Symbol" w:hAnsi="Symbol" w:hint="default"/>
+      </w:rPr>
+    </w:lvl>
+    <w:lvl w:ilvl="4" w:tplc="04090003" w:tentative="1">
+      <w:start w:val="1"/>
+      <w:numFmt w:val="bullet"/>
+      <w:lvlText w:val="o"/>
+      <w:lvlJc w:val="left"/>
+      <w:pPr>
+        <w:ind w:left="3600" w:hanging="360"/>
+      </w:pPr>
+      <w:rPr>
+        <w:rFonts w:ascii="Courier New" w:hAnsi="Courier New" w:cs="Courier New" w:hint="default"/>
+      </w:rPr>
+    </w:lvl>
+    <w:lvl w:ilvl="5" w:tplc="04090005" w:tentative="1">
+      <w:start w:val="1"/>
+      <w:numFmt w:val="bullet"/>
+      <w:lvlText w:val=""/>
+      <w:lvlJc w:val="left"/>
+      <w:pPr>
+        <w:ind w:left="4320" w:hanging="360"/>
+      </w:pPr>
+      <w:rPr>
+        <w:rFonts w:ascii="Wingdings" w:hAnsi="Wingdings" w:hint="default"/>
+      </w:rPr>
+    </w:lvl>
+    <w:lvl w:ilvl="6" w:tplc="04090001" w:tentative="1">
+      <w:start w:val="1"/>
+      <w:numFmt w:val="bullet"/>
+      <w:lvlText w:val=""/>
+      <w:lvlJc w:val="left"/>
+      <w:pPr>
+        <w:ind w:left="5040" w:hanging="360"/>
+      </w:pPr>
+      <w:rPr>
+        <w:rFonts w:ascii="Symbol" w:hAnsi="Symbol" w:hint="default"/>
+      </w:rPr>
+    </w:lvl>
+    <w:lvl w:ilvl="7" w:tplc="04090003" w:tentative="1">
+      <w:start w:val="1"/>
+      <w:numFmt w:val="bullet"/>
+      <w:lvlText w:val="o"/>
+      <w:lvlJc w:val="left"/>
+      <w:pPr>
+        <w:ind w:left="5760" w:hanging="360"/>
+      </w:pPr>
+      <w:rPr>
+        <w:rFonts w:ascii="Courier New" w:hAnsi="Courier New" w:cs="Courier New" w:hint="default"/>
+      </w:rPr>
+    </w:lvl>
+    <w:lvl w:ilvl="8" w:tplc="04090005" w:tentative="1">
+      <w:start w:val="1"/>
+      <w:numFmt w:val="bullet"/>
+      <w:lvlText w:val=""/>
+      <w:lvlJc w:val="left"/>
+      <w:pPr>
+        <w:ind w:left="6480" w:hanging="360"/>
+      </w:pPr>
+      <w:rPr>
+        <w:rFonts w:ascii="Wingdings" w:hAnsi="Wingdings" w:hint="default"/>
+      </w:rPr>
+    </w:lvl>
+  </w:abstractNum>
+  <w:abstractNum w:abstractNumId="3">
     <w:nsid w:val="65302DBA"/>
     <w:multiLevelType w:val="multilevel"/>
     <w:tmpl w:val="04FA25C2"/>
@@ -934,7 +1794,233 @@
       </w:rPr>
     </w:lvl>
   </w:abstractNum>
-  <w:abstractNum w:abstractNumId="2">
+  <w:abstractNum w:abstractNumId="4">
+    <w:nsid w:val="674A3D5B"/>
+    <w:multiLevelType w:val="hybridMultilevel"/>
+    <w:tmpl w:val="1F5211B2"/>
+    <w:lvl w:ilvl="0" w:tplc="04090001">
+      <w:start w:val="1"/>
+      <w:numFmt w:val="bullet"/>
+      <w:lvlText w:val=""/>
+      <w:lvlJc w:val="left"/>
+      <w:pPr>
+        <w:ind w:left="720" w:hanging="360"/>
+      </w:pPr>
+      <w:rPr>
+        <w:rFonts w:ascii="Symbol" w:hAnsi="Symbol" w:hint="default"/>
+      </w:rPr>
+    </w:lvl>
+    <w:lvl w:ilvl="1" w:tplc="04090003">
+      <w:start w:val="1"/>
+      <w:numFmt w:val="bullet"/>
+      <w:lvlText w:val="o"/>
+      <w:lvlJc w:val="left"/>
+      <w:pPr>
+        <w:ind w:left="1440" w:hanging="360"/>
+      </w:pPr>
+      <w:rPr>
+        <w:rFonts w:ascii="Courier New" w:hAnsi="Courier New" w:cs="Courier New" w:hint="default"/>
+      </w:rPr>
+    </w:lvl>
+    <w:lvl w:ilvl="2" w:tplc="04090005" w:tentative="1">
+      <w:start w:val="1"/>
+      <w:numFmt w:val="bullet"/>
+      <w:lvlText w:val=""/>
+      <w:lvlJc w:val="left"/>
+      <w:pPr>
+        <w:ind w:left="2160" w:hanging="360"/>
+      </w:pPr>
+      <w:rPr>
+        <w:rFonts w:ascii="Wingdings" w:hAnsi="Wingdings" w:hint="default"/>
+      </w:rPr>
+    </w:lvl>
+    <w:lvl w:ilvl="3" w:tplc="04090001" w:tentative="1">
+      <w:start w:val="1"/>
+      <w:numFmt w:val="bullet"/>
+      <w:lvlText w:val=""/>
+      <w:lvlJc w:val="left"/>
+      <w:pPr>
+        <w:ind w:left="2880" w:hanging="360"/>
+      </w:pPr>
+      <w:rPr>
+        <w:rFonts w:ascii="Symbol" w:hAnsi="Symbol" w:hint="default"/>
+      </w:rPr>
+    </w:lvl>
+    <w:lvl w:ilvl="4" w:tplc="04090003" w:tentative="1">
+      <w:start w:val="1"/>
+      <w:numFmt w:val="bullet"/>
+      <w:lvlText w:val="o"/>
+      <w:lvlJc w:val="left"/>
+      <w:pPr>
+        <w:ind w:left="3600" w:hanging="360"/>
+      </w:pPr>
+      <w:rPr>
+        <w:rFonts w:ascii="Courier New" w:hAnsi="Courier New" w:cs="Courier New" w:hint="default"/>
+      </w:rPr>
+    </w:lvl>
+    <w:lvl w:ilvl="5" w:tplc="04090005" w:tentative="1">
+      <w:start w:val="1"/>
+      <w:numFmt w:val="bullet"/>
+      <w:lvlText w:val=""/>
+      <w:lvlJc w:val="left"/>
+      <w:pPr>
+        <w:ind w:left="4320" w:hanging="360"/>
+      </w:pPr>
+      <w:rPr>
+        <w:rFonts w:ascii="Wingdings" w:hAnsi="Wingdings" w:hint="default"/>
+      </w:rPr>
+    </w:lvl>
+    <w:lvl w:ilvl="6" w:tplc="04090001" w:tentative="1">
+      <w:start w:val="1"/>
+      <w:numFmt w:val="bullet"/>
+      <w:lvlText w:val=""/>
+      <w:lvlJc w:val="left"/>
+      <w:pPr>
+        <w:ind w:left="5040" w:hanging="360"/>
+      </w:pPr>
+      <w:rPr>
+        <w:rFonts w:ascii="Symbol" w:hAnsi="Symbol" w:hint="default"/>
+      </w:rPr>
+    </w:lvl>
+    <w:lvl w:ilvl="7" w:tplc="04090003" w:tentative="1">
+      <w:start w:val="1"/>
+      <w:numFmt w:val="bullet"/>
+      <w:lvlText w:val="o"/>
+      <w:lvlJc w:val="left"/>
+      <w:pPr>
+        <w:ind w:left="5760" w:hanging="360"/>
+      </w:pPr>
+      <w:rPr>
+        <w:rFonts w:ascii="Courier New" w:hAnsi="Courier New" w:cs="Courier New" w:hint="default"/>
+      </w:rPr>
+    </w:lvl>
+    <w:lvl w:ilvl="8" w:tplc="04090005" w:tentative="1">
+      <w:start w:val="1"/>
+      <w:numFmt w:val="bullet"/>
+      <w:lvlText w:val=""/>
+      <w:lvlJc w:val="left"/>
+      <w:pPr>
+        <w:ind w:left="6480" w:hanging="360"/>
+      </w:pPr>
+      <w:rPr>
+        <w:rFonts w:ascii="Wingdings" w:hAnsi="Wingdings" w:hint="default"/>
+      </w:rPr>
+    </w:lvl>
+  </w:abstractNum>
+  <w:abstractNum w:abstractNumId="5">
+    <w:nsid w:val="70ED0A03"/>
+    <w:multiLevelType w:val="hybridMultilevel"/>
+    <w:tmpl w:val="6D362400"/>
+    <w:lvl w:ilvl="0" w:tplc="04090001">
+      <w:start w:val="1"/>
+      <w:numFmt w:val="bullet"/>
+      <w:lvlText w:val=""/>
+      <w:lvlJc w:val="left"/>
+      <w:pPr>
+        <w:ind w:left="720" w:hanging="360"/>
+      </w:pPr>
+      <w:rPr>
+        <w:rFonts w:ascii="Symbol" w:hAnsi="Symbol" w:hint="default"/>
+      </w:rPr>
+    </w:lvl>
+    <w:lvl w:ilvl="1" w:tplc="04090003" w:tentative="1">
+      <w:start w:val="1"/>
+      <w:numFmt w:val="bullet"/>
+      <w:lvlText w:val="o"/>
+      <w:lvlJc w:val="left"/>
+      <w:pPr>
+        <w:ind w:left="1440" w:hanging="360"/>
+      </w:pPr>
+      <w:rPr>
+        <w:rFonts w:ascii="Courier New" w:hAnsi="Courier New" w:cs="Courier New" w:hint="default"/>
+      </w:rPr>
+    </w:lvl>
+    <w:lvl w:ilvl="2" w:tplc="04090005" w:tentative="1">
+      <w:start w:val="1"/>
+      <w:numFmt w:val="bullet"/>
+      <w:lvlText w:val=""/>
+      <w:lvlJc w:val="left"/>
+      <w:pPr>
+        <w:ind w:left="2160" w:hanging="360"/>
+      </w:pPr>
+      <w:rPr>
+        <w:rFonts w:ascii="Wingdings" w:hAnsi="Wingdings" w:hint="default"/>
+      </w:rPr>
+    </w:lvl>
+    <w:lvl w:ilvl="3" w:tplc="04090001" w:tentative="1">
+      <w:start w:val="1"/>
+      <w:numFmt w:val="bullet"/>
+      <w:lvlText w:val=""/>
+      <w:lvlJc w:val="left"/>
+      <w:pPr>
+        <w:ind w:left="2880" w:hanging="360"/>
+      </w:pPr>
+      <w:rPr>
+        <w:rFonts w:ascii="Symbol" w:hAnsi="Symbol" w:hint="default"/>
+      </w:rPr>
+    </w:lvl>
+    <w:lvl w:ilvl="4" w:tplc="04090003" w:tentative="1">
+      <w:start w:val="1"/>
+      <w:numFmt w:val="bullet"/>
+      <w:lvlText w:val="o"/>
+      <w:lvlJc w:val="left"/>
+      <w:pPr>
+        <w:ind w:left="3600" w:hanging="360"/>
+      </w:pPr>
+      <w:rPr>
+        <w:rFonts w:ascii="Courier New" w:hAnsi="Courier New" w:cs="Courier New" w:hint="default"/>
+      </w:rPr>
+    </w:lvl>
+    <w:lvl w:ilvl="5" w:tplc="04090005" w:tentative="1">
+      <w:start w:val="1"/>
+      <w:numFmt w:val="bullet"/>
+      <w:lvlText w:val=""/>
+      <w:lvlJc w:val="left"/>
+      <w:pPr>
+        <w:ind w:left="4320" w:hanging="360"/>
+      </w:pPr>
+      <w:rPr>
+        <w:rFonts w:ascii="Wingdings" w:hAnsi="Wingdings" w:hint="default"/>
+      </w:rPr>
+    </w:lvl>
+    <w:lvl w:ilvl="6" w:tplc="04090001" w:tentative="1">
+      <w:start w:val="1"/>
+      <w:numFmt w:val="bullet"/>
+      <w:lvlText w:val=""/>
+      <w:lvlJc w:val="left"/>
+      <w:pPr>
+        <w:ind w:left="5040" w:hanging="360"/>
+      </w:pPr>
+      <w:rPr>
+        <w:rFonts w:ascii="Symbol" w:hAnsi="Symbol" w:hint="default"/>
+      </w:rPr>
+    </w:lvl>
+    <w:lvl w:ilvl="7" w:tplc="04090003" w:tentative="1">
+      <w:start w:val="1"/>
+      <w:numFmt w:val="bullet"/>
+      <w:lvlText w:val="o"/>
+      <w:lvlJc w:val="left"/>
+      <w:pPr>
+        <w:ind w:left="5760" w:hanging="360"/>
+      </w:pPr>
+      <w:rPr>
+        <w:rFonts w:ascii="Courier New" w:hAnsi="Courier New" w:cs="Courier New" w:hint="default"/>
+      </w:rPr>
+    </w:lvl>
+    <w:lvl w:ilvl="8" w:tplc="04090005" w:tentative="1">
+      <w:start w:val="1"/>
+      <w:numFmt w:val="bullet"/>
+      <w:lvlText w:val=""/>
+      <w:lvlJc w:val="left"/>
+      <w:pPr>
+        <w:ind w:left="6480" w:hanging="360"/>
+      </w:pPr>
+      <w:rPr>
+        <w:rFonts w:ascii="Wingdings" w:hAnsi="Wingdings" w:hint="default"/>
+      </w:rPr>
+    </w:lvl>
+  </w:abstractNum>
+  <w:abstractNum w:abstractNumId="6">
     <w:nsid w:val="71383E56"/>
     <w:multiLevelType w:val="multilevel"/>
     <w:tmpl w:val="31141D62"/>
@@ -1120,13 +2206,25 @@
     </w:lvl>
   </w:abstractNum>
   <w:num w:numId="1">
+    <w:abstractNumId w:val="6"/>
+  </w:num>
+  <w:num w:numId="2">
+    <w:abstractNumId w:val="1"/>
+  </w:num>
+  <w:num w:numId="3">
+    <w:abstractNumId w:val="3"/>
+  </w:num>
+  <w:num w:numId="4">
     <w:abstractNumId w:val="2"/>
   </w:num>
-  <w:num w:numId="2">
+  <w:num w:numId="5">
     <w:abstractNumId w:val="0"/>
   </w:num>
-  <w:num w:numId="3">
-    <w:abstractNumId w:val="1"/>
+  <w:num w:numId="6">
+    <w:abstractNumId w:val="4"/>
+  </w:num>
+  <w:num w:numId="7">
+    <w:abstractNumId w:val="5"/>
   </w:num>
 </w:numbering>
 </file>
@@ -1150,8 +2248,8 @@
   </w:docDefaults>
   <w:latentStyles w:defLockedState="0" w:defUIPriority="99" w:defSemiHidden="1" w:defUnhideWhenUsed="1" w:defQFormat="0" w:count="267">
     <w:lsdException w:name="Normal" w:semiHidden="0" w:uiPriority="0" w:unhideWhenUsed="0" w:qFormat="1"/>
-    <w:lsdException w:name="heading 1" w:semiHidden="0" w:uiPriority="9" w:unhideWhenUsed="0" w:qFormat="1"/>
-    <w:lsdException w:name="heading 2" w:uiPriority="9" w:qFormat="1"/>
+    <w:lsdException w:name="heading 1" w:semiHidden="0" w:uiPriority="0" w:unhideWhenUsed="0" w:qFormat="1"/>
+    <w:lsdException w:name="heading 2" w:uiPriority="0" w:qFormat="1"/>
     <w:lsdException w:name="heading 3" w:uiPriority="9" w:qFormat="1"/>
     <w:lsdException w:name="heading 4" w:uiPriority="9" w:qFormat="1"/>
     <w:lsdException w:name="heading 5" w:uiPriority="9" w:qFormat="1"/>
@@ -1296,6 +2394,7 @@
     <w:name w:val="heading 1"/>
     <w:basedOn w:val="normal0"/>
     <w:next w:val="normal0"/>
+    <w:link w:val="Heading1Char"/>
     <w:rsid w:val="009E6347"/>
     <w:pPr>
       <w:spacing w:before="200"/>
@@ -1310,6 +2409,7 @@
     <w:name w:val="heading 2"/>
     <w:basedOn w:val="normal0"/>
     <w:next w:val="normal0"/>
+    <w:link w:val="Heading2Char"/>
     <w:rsid w:val="009E6347"/>
     <w:pPr>
       <w:spacing w:before="200"/>
@@ -1519,6 +2619,40 @@
       <w:rFonts w:ascii="Tahoma" w:hAnsi="Tahoma" w:cs="Tahoma"/>
       <w:sz w:val="16"/>
       <w:szCs w:val="16"/>
+    </w:rPr>
+  </w:style>
+  <w:style w:type="paragraph" w:styleId="ListParagraph">
+    <w:name w:val="List Paragraph"/>
+    <w:basedOn w:val="Normal"/>
+    <w:uiPriority w:val="34"/>
+    <w:qFormat/>
+    <w:rsid w:val="00F730BF"/>
+    <w:pPr>
+      <w:ind w:left="720"/>
+      <w:contextualSpacing/>
+    </w:pPr>
+  </w:style>
+  <w:style w:type="character" w:customStyle="1" w:styleId="Heading1Char">
+    <w:name w:val="Heading 1 Char"/>
+    <w:basedOn w:val="DefaultParagraphFont"/>
+    <w:link w:val="Heading1"/>
+    <w:rsid w:val="00F730BF"/>
+    <w:rPr>
+      <w:rFonts w:ascii="Trebuchet MS" w:eastAsia="Trebuchet MS" w:hAnsi="Trebuchet MS" w:cs="Trebuchet MS"/>
+      <w:color w:val="000000"/>
+      <w:sz w:val="32"/>
+    </w:rPr>
+  </w:style>
+  <w:style w:type="character" w:customStyle="1" w:styleId="Heading2Char">
+    <w:name w:val="Heading 2 Char"/>
+    <w:basedOn w:val="DefaultParagraphFont"/>
+    <w:link w:val="Heading2"/>
+    <w:rsid w:val="00F730BF"/>
+    <w:rPr>
+      <w:rFonts w:ascii="Trebuchet MS" w:eastAsia="Trebuchet MS" w:hAnsi="Trebuchet MS" w:cs="Trebuchet MS"/>
+      <w:b/>
+      <w:color w:val="000000"/>
+      <w:sz w:val="26"/>
     </w:rPr>
   </w:style>
 </w:styles>

</xml_diff>